<commit_message>
Updated sqlschema.docx. Created schema.txt and ipdb.sql
Tested in phpmyadmin: Success.
</commit_message>
<xml_diff>
--- a/sqlschema.docx
+++ b/sqlschema.docx
@@ -9,27 +9,23 @@
     </w:p>
     <w:p>
       <w:r>
-        <w:t>user(</w:t>
+        <w:t>person</w:t>
+      </w:r>
+      <w:r>
+        <w:t>(</w:t>
       </w:r>
       <w:proofErr w:type="spellStart"/>
       <w:r>
         <w:rPr>
           <w:u w:val="single"/>
         </w:rPr>
-        <w:t>uid</w:t>
-      </w:r>
-      <w:proofErr w:type="spellEnd"/>
-      <w:r>
-        <w:t xml:space="preserve">: int, </w:t>
-      </w:r>
-      <w:proofErr w:type="spellStart"/>
+        <w:t>p</w:t>
+      </w:r>
       <w:r>
         <w:rPr>
-          <w:b/>
-          <w:bCs/>
           <w:u w:val="single"/>
         </w:rPr>
-        <w:t>iid</w:t>
+        <w:t>id</w:t>
       </w:r>
       <w:proofErr w:type="spellEnd"/>
       <w:r>
@@ -71,7 +67,14 @@
           <w:b/>
           <w:bCs/>
         </w:rPr>
-        <w:t>uid</w:t>
+        <w:t>p</w:t>
+      </w:r>
+      <w:r>
+        <w:rPr>
+          <w:b/>
+          <w:bCs/>
+        </w:rPr>
+        <w:t>id</w:t>
       </w:r>
       <w:proofErr w:type="spellEnd"/>
       <w:r>
@@ -141,7 +144,29 @@
       </w:r>
       <w:proofErr w:type="spellEnd"/>
       <w:r>
-        <w:t xml:space="preserve">: int, location: varchar(100), </w:t>
+        <w:t>: int,</w:t>
+      </w:r>
+      <w:r>
+        <w:t xml:space="preserve"> </w:t>
+      </w:r>
+      <w:proofErr w:type="spellStart"/>
+      <w:r>
+        <w:t>lane_no</w:t>
+      </w:r>
+      <w:proofErr w:type="spellEnd"/>
+      <w:r>
+        <w:t xml:space="preserve">: int(1), </w:t>
+      </w:r>
+      <w:r>
+        <w:t xml:space="preserve"> location: varchar(100), </w:t>
+      </w:r>
+      <w:proofErr w:type="spellStart"/>
+      <w:r>
+        <w:t>carplate</w:t>
+      </w:r>
+      <w:proofErr w:type="spellEnd"/>
+      <w:r>
+        <w:t xml:space="preserve">: varchar(10), </w:t>
       </w:r>
       <w:r>
         <w:t>long</w:t>
@@ -191,15 +216,7 @@
       </w:r>
       <w:proofErr w:type="spellEnd"/>
       <w:r>
-        <w:t xml:space="preserve">: int(1), </w:t>
-      </w:r>
-      <w:proofErr w:type="spellStart"/>
-      <w:r>
-        <w:t>carplate</w:t>
-      </w:r>
-      <w:proofErr w:type="spellEnd"/>
-      <w:r>
-        <w:t xml:space="preserve">: varchar(10), location: varchar(100), </w:t>
+        <w:t xml:space="preserve">: int(1), location: varchar(100), </w:t>
       </w:r>
       <w:r>
         <w:t>long</w:t>
@@ -307,7 +324,18 @@
       </w:r>
       <w:proofErr w:type="spellEnd"/>
       <w:r>
-        <w:t xml:space="preserve">: int(1), date: date, location: varchar(100), </w:t>
+        <w:t xml:space="preserve">: int(1), date: date, </w:t>
+      </w:r>
+      <w:proofErr w:type="spellStart"/>
+      <w:r>
+        <w:t>est_duration</w:t>
+      </w:r>
+      <w:proofErr w:type="spellEnd"/>
+      <w:r>
+        <w:t xml:space="preserve">: int(1), </w:t>
+      </w:r>
+      <w:r>
+        <w:t xml:space="preserve">location: varchar(100), </w:t>
       </w:r>
       <w:r>
         <w:t>long</w:t>
@@ -338,11 +366,12 @@
       <w:r>
         <w:t>)</w:t>
       </w:r>
+    </w:p>
+    <w:p/>
+    <w:p>
       <w:bookmarkStart w:id="0" w:name="_GoBack"/>
       <w:bookmarkEnd w:id="0"/>
     </w:p>
-    <w:p/>
-    <w:p/>
     <w:sectPr>
       <w:pgSz w:w="11906" w:h="16838"/>
       <w:pgMar w:top="1440" w:right="1440" w:bottom="1440" w:left="1440" w:header="708" w:footer="708" w:gutter="0"/>

</xml_diff>